<commit_message>
Logs and Edge Detection
Updated logs, and downloaded an edge detection application.  I have been
looking through to code in hope of being able to use it in my
application
</commit_message>
<xml_diff>
--- a/Documentation/Capstone Weekly Project Summary.docx
+++ b/Documentation/Capstone Weekly Project Summary.docx
@@ -864,6 +864,15 @@
               </w:rPr>
               <w:t xml:space="preserve">Project Status: </w:t>
             </w:r>
+            <w:r>
+              <w:rPr>
+                <w:sz w:val="20"/>
+                <w:szCs w:val="20"/>
+              </w:rPr>
+              <w:t>Red</w:t>
+            </w:r>
+            <w:bookmarkStart w:id="0" w:name="_GoBack"/>
+            <w:bookmarkEnd w:id="0"/>
           </w:p>
         </w:tc>
       </w:tr>
@@ -951,8 +960,6 @@
               </w:rPr>
               <w:t>Compares most common color in an image to the most common color in other images</w:t>
             </w:r>
-            <w:bookmarkStart w:id="0" w:name="_GoBack"/>
-            <w:bookmarkEnd w:id="0"/>
           </w:p>
         </w:tc>
       </w:tr>
@@ -988,48 +995,6 @@
                 <w:szCs w:val="20"/>
               </w:rPr>
             </w:pPr>
-            <w:r>
-              <w:rPr>
-                <w:sz w:val="20"/>
-                <w:szCs w:val="20"/>
-              </w:rPr>
-              <w:t xml:space="preserve">Hit wall and errors with </w:t>
-            </w:r>
-            <w:r>
-              <w:rPr>
-                <w:sz w:val="20"/>
-                <w:szCs w:val="20"/>
-              </w:rPr>
-              <w:t>mu</w:t>
-            </w:r>
-            <w:r>
-              <w:rPr>
-                <w:sz w:val="20"/>
-                <w:szCs w:val="20"/>
-              </w:rPr>
-              <w:t>l</w:t>
-            </w:r>
-            <w:r>
-              <w:rPr>
-                <w:sz w:val="20"/>
-                <w:szCs w:val="20"/>
-              </w:rPr>
-              <w:t>t</w:t>
-            </w:r>
-            <w:r>
-              <w:rPr>
-                <w:sz w:val="20"/>
-                <w:szCs w:val="20"/>
-              </w:rPr>
-              <w:t>i-threading methods.  Also learned that arrays have a maximum array size.</w:t>
-            </w:r>
-            <w:r>
-              <w:rPr>
-                <w:sz w:val="20"/>
-                <w:szCs w:val="20"/>
-              </w:rPr>
-              <w:t xml:space="preserve">  Arrays of larger than 1 million items throw errors.</w:t>
-            </w:r>
           </w:p>
         </w:tc>
       </w:tr>
@@ -1365,6 +1330,7 @@
                 <w:sz w:val="20"/>
                 <w:szCs w:val="20"/>
               </w:rPr>
+              <w:lastRenderedPageBreak/>
               <w:t>Week 8</w:t>
             </w:r>
           </w:p>

</xml_diff>

<commit_message>
Added more image data
Increased the number of sample images for each artist to 10. Added
additional test images to be able to check  accuracy better.
</commit_message>
<xml_diff>
--- a/Documentation/Capstone Weekly Project Summary.docx
+++ b/Documentation/Capstone Weekly Project Summary.docx
@@ -1062,6 +1062,13 @@
               </w:rPr>
               <w:t xml:space="preserve">Project Status: </w:t>
             </w:r>
+            <w:r>
+              <w:rPr>
+                <w:sz w:val="20"/>
+                <w:szCs w:val="20"/>
+              </w:rPr>
+              <w:t>Red</w:t>
+            </w:r>
           </w:p>
         </w:tc>
       </w:tr>
@@ -1109,8 +1116,6 @@
               </w:rPr>
               <w:t>Wrote methods that grabs individual ARGB frequencies, and can grab the most frequent value in each individual ARGB</w:t>
             </w:r>
-            <w:bookmarkStart w:id="0" w:name="_GoBack"/>
-            <w:bookmarkEnd w:id="0"/>
           </w:p>
         </w:tc>
       </w:tr>
@@ -1157,6 +1162,8 @@
           <w:szCs w:val="20"/>
         </w:rPr>
       </w:pPr>
+      <w:bookmarkStart w:id="0" w:name="_GoBack"/>
+      <w:bookmarkEnd w:id="0"/>
     </w:p>
     <w:tbl>
       <w:tblPr>

</xml_diff>

<commit_message>
Crash Fixes and Documentation Updates
added code to prevent the application from crashing when you input an
image before start up had finished.  Updated documentation to reflect
plan for upcoming week and completed tasks for this week.
</commit_message>
<xml_diff>
--- a/Documentation/Capstone Weekly Project Summary.docx
+++ b/Documentation/Capstone Weekly Project Summary.docx
@@ -1162,8 +1162,6 @@
           <w:szCs w:val="20"/>
         </w:rPr>
       </w:pPr>
-      <w:bookmarkStart w:id="0" w:name="_GoBack"/>
-      <w:bookmarkEnd w:id="0"/>
     </w:p>
     <w:tbl>
       <w:tblPr>
@@ -1262,6 +1260,55 @@
                 <w:szCs w:val="20"/>
               </w:rPr>
             </w:pPr>
+            <w:r>
+              <w:rPr>
+                <w:sz w:val="20"/>
+                <w:szCs w:val="20"/>
+              </w:rPr>
+              <w:t>RE-wrote color analysis.  Color analysis is now more accurate and quicker.</w:t>
+            </w:r>
+          </w:p>
+          <w:p>
+            <w:pPr>
+              <w:pStyle w:val="ListParagraph"/>
+              <w:numPr>
+                <w:ilvl w:val="0"/>
+                <w:numId w:val="1"/>
+              </w:numPr>
+              <w:rPr>
+                <w:sz w:val="20"/>
+                <w:szCs w:val="20"/>
+              </w:rPr>
+            </w:pPr>
+            <w:r>
+              <w:rPr>
+                <w:sz w:val="20"/>
+                <w:szCs w:val="20"/>
+              </w:rPr>
+              <w:t>Wrote Saturation analysis. Needs some work, can get more than 100% match</w:t>
+            </w:r>
+          </w:p>
+          <w:p>
+            <w:pPr>
+              <w:pStyle w:val="ListParagraph"/>
+              <w:numPr>
+                <w:ilvl w:val="0"/>
+                <w:numId w:val="1"/>
+              </w:numPr>
+              <w:rPr>
+                <w:sz w:val="20"/>
+                <w:szCs w:val="20"/>
+              </w:rPr>
+            </w:pPr>
+            <w:r>
+              <w:rPr>
+                <w:sz w:val="20"/>
+                <w:szCs w:val="20"/>
+              </w:rPr>
+              <w:t>Increased sample data size.</w:t>
+            </w:r>
+            <w:bookmarkStart w:id="0" w:name="_GoBack"/>
+            <w:bookmarkEnd w:id="0"/>
           </w:p>
         </w:tc>
       </w:tr>
@@ -1344,7 +1391,6 @@
                 <w:sz w:val="20"/>
                 <w:szCs w:val="20"/>
               </w:rPr>
-              <w:lastRenderedPageBreak/>
               <w:t>Week 8</w:t>
             </w:r>
           </w:p>

</xml_diff>

<commit_message>
Working Though Edge Detection
working though edge detection, and updated documentation.
</commit_message>
<xml_diff>
--- a/Documentation/Capstone Weekly Project Summary.docx
+++ b/Documentation/Capstone Weekly Project Summary.docx
@@ -1418,6 +1418,13 @@
               </w:rPr>
               <w:t xml:space="preserve">Project Status: </w:t>
             </w:r>
+            <w:r>
+              <w:rPr>
+                <w:sz w:val="20"/>
+                <w:szCs w:val="20"/>
+              </w:rPr>
+              <w:t>Yellow</w:t>
+            </w:r>
           </w:p>
         </w:tc>
       </w:tr>
@@ -1525,8 +1532,6 @@
               </w:rPr>
               <w:t>New GUI and improved GUI features</w:t>
             </w:r>
-            <w:bookmarkStart w:id="0" w:name="_GoBack"/>
-            <w:bookmarkEnd w:id="0"/>
           </w:p>
         </w:tc>
       </w:tr>
@@ -1671,6 +1676,55 @@
                 <w:szCs w:val="20"/>
               </w:rPr>
             </w:pPr>
+            <w:r>
+              <w:rPr>
+                <w:sz w:val="20"/>
+                <w:szCs w:val="20"/>
+              </w:rPr>
+              <w:t>Enhanced Knowledge of machine learning</w:t>
+            </w:r>
+          </w:p>
+          <w:p>
+            <w:pPr>
+              <w:pStyle w:val="ListParagraph"/>
+              <w:numPr>
+                <w:ilvl w:val="0"/>
+                <w:numId w:val="1"/>
+              </w:numPr>
+              <w:rPr>
+                <w:sz w:val="20"/>
+                <w:szCs w:val="20"/>
+              </w:rPr>
+            </w:pPr>
+            <w:r>
+              <w:rPr>
+                <w:sz w:val="20"/>
+                <w:szCs w:val="20"/>
+              </w:rPr>
+              <w:t>Found third party code to allow for edge detection</w:t>
+            </w:r>
+          </w:p>
+          <w:p>
+            <w:pPr>
+              <w:pStyle w:val="ListParagraph"/>
+              <w:numPr>
+                <w:ilvl w:val="0"/>
+                <w:numId w:val="1"/>
+              </w:numPr>
+              <w:rPr>
+                <w:sz w:val="20"/>
+                <w:szCs w:val="20"/>
+              </w:rPr>
+            </w:pPr>
+            <w:r>
+              <w:rPr>
+                <w:sz w:val="20"/>
+                <w:szCs w:val="20"/>
+              </w:rPr>
+              <w:t>Added self-teaching option for application</w:t>
+            </w:r>
+            <w:bookmarkStart w:id="0" w:name="_GoBack"/>
+            <w:bookmarkEnd w:id="0"/>
           </w:p>
         </w:tc>
       </w:tr>

</xml_diff>